<commit_message>
lesson 499 - vocab and homework
</commit_message>
<xml_diff>
--- a/english_via_skype/solutions/doc/lesson_499_Revision - expats_edit.docx
+++ b/english_via_skype/solutions/doc/lesson_499_Revision - expats_edit.docx
@@ -108,6 +108,32 @@
           <w:sz w:val="32"/>
           <w:szCs w:val="32"/>
         </w:rPr>
+        <w:t>,</w:t>
+      </w:r>
+      <w:r>
+        <w:rPr>
+          <w:b/>
+          <w:sz w:val="32"/>
+          <w:szCs w:val="32"/>
+        </w:rPr>
+        <w:t xml:space="preserve"> </w:t>
+      </w:r>
+      <w:proofErr w:type="spellStart"/>
+      <w:r>
+        <w:rPr>
+          <w:b/>
+          <w:sz w:val="32"/>
+          <w:szCs w:val="32"/>
+        </w:rPr>
+        <w:t>immerse</w:t>
+      </w:r>
+      <w:proofErr w:type="spellEnd"/>
+      <w:r>
+        <w:rPr>
+          <w:b/>
+          <w:sz w:val="32"/>
+          <w:szCs w:val="32"/>
+        </w:rPr>
         <w:t xml:space="preserve">, </w:t>
       </w:r>
       <w:proofErr w:type="spellStart"/>
@@ -117,7 +143,7 @@
           <w:sz w:val="32"/>
           <w:szCs w:val="32"/>
         </w:rPr>
-        <w:t>immerse</w:t>
+        <w:t>back</w:t>
       </w:r>
       <w:proofErr w:type="spellEnd"/>
       <w:r>
@@ -126,6 +152,24 @@
           <w:sz w:val="32"/>
           <w:szCs w:val="32"/>
         </w:rPr>
+        <w:t xml:space="preserve"> and </w:t>
+      </w:r>
+      <w:proofErr w:type="spellStart"/>
+      <w:r>
+        <w:rPr>
+          <w:b/>
+          <w:sz w:val="32"/>
+          <w:szCs w:val="32"/>
+        </w:rPr>
+        <w:t>forth</w:t>
+      </w:r>
+      <w:proofErr w:type="spellEnd"/>
+      <w:r>
+        <w:rPr>
+          <w:b/>
+          <w:sz w:val="32"/>
+          <w:szCs w:val="32"/>
+        </w:rPr>
         <w:t xml:space="preserve">, </w:t>
       </w:r>
       <w:proofErr w:type="spellStart"/>
@@ -135,25 +179,23 @@
           <w:sz w:val="32"/>
           <w:szCs w:val="32"/>
         </w:rPr>
-        <w:t>back</w:t>
-      </w:r>
-      <w:proofErr w:type="spellEnd"/>
+        <w:t>spars</w:t>
+      </w:r>
       <w:r>
         <w:rPr>
           <w:b/>
           <w:sz w:val="32"/>
           <w:szCs w:val="32"/>
         </w:rPr>
-        <w:t xml:space="preserve"> and </w:t>
-      </w:r>
-      <w:proofErr w:type="spellStart"/>
+        <w:t>e</w:t>
+      </w:r>
       <w:r>
         <w:rPr>
           <w:b/>
           <w:sz w:val="32"/>
           <w:szCs w:val="32"/>
         </w:rPr>
-        <w:t>forth</w:t>
+        <w:t>ly</w:t>
       </w:r>
       <w:proofErr w:type="spellEnd"/>
       <w:r>
@@ -171,7 +213,7 @@
           <w:sz w:val="32"/>
           <w:szCs w:val="32"/>
         </w:rPr>
-        <w:t>sparsley</w:t>
+        <w:t>staggering</w:t>
       </w:r>
       <w:proofErr w:type="spellEnd"/>
       <w:r>
@@ -189,25 +231,15 @@
           <w:sz w:val="32"/>
           <w:szCs w:val="32"/>
         </w:rPr>
-        <w:t>staggering</w:t>
-      </w:r>
-      <w:proofErr w:type="spellEnd"/>
+        <w:t>decrep</w:t>
+      </w:r>
       <w:r>
         <w:rPr>
           <w:b/>
           <w:sz w:val="32"/>
           <w:szCs w:val="32"/>
         </w:rPr>
-        <w:t xml:space="preserve">, </w:t>
-      </w:r>
-      <w:proofErr w:type="spellStart"/>
-      <w:r>
-        <w:rPr>
-          <w:b/>
-          <w:sz w:val="32"/>
-          <w:szCs w:val="32"/>
-        </w:rPr>
-        <w:t>decreptitude</w:t>
+        <w:t>itude</w:t>
       </w:r>
       <w:proofErr w:type="spellEnd"/>
       <w:r>
@@ -377,7 +409,43 @@
           <w:sz w:val="32"/>
           <w:szCs w:val="32"/>
         </w:rPr>
-        <w:t xml:space="preserve"> ……………………………</w:t>
+        <w:t xml:space="preserve"> …</w:t>
+      </w:r>
+      <w:proofErr w:type="spellStart"/>
+      <w:r>
+        <w:rPr>
+          <w:rFonts w:ascii="Arial" w:hAnsi="Arial" w:cs="Arial"/>
+          <w:sz w:val="32"/>
+          <w:szCs w:val="32"/>
+        </w:rPr>
+        <w:t>back</w:t>
+      </w:r>
+      <w:proofErr w:type="spellEnd"/>
+      <w:r>
+        <w:rPr>
+          <w:rFonts w:ascii="Arial" w:hAnsi="Arial" w:cs="Arial"/>
+          <w:sz w:val="32"/>
+          <w:szCs w:val="32"/>
+        </w:rPr>
+        <w:t xml:space="preserve"> and </w:t>
+      </w:r>
+      <w:proofErr w:type="spellStart"/>
+      <w:r>
+        <w:rPr>
+          <w:rFonts w:ascii="Arial" w:hAnsi="Arial" w:cs="Arial"/>
+          <w:sz w:val="32"/>
+          <w:szCs w:val="32"/>
+        </w:rPr>
+        <w:t>forth</w:t>
+      </w:r>
+      <w:proofErr w:type="spellEnd"/>
+      <w:r>
+        <w:rPr>
+          <w:rFonts w:ascii="Arial" w:hAnsi="Arial" w:cs="Arial"/>
+          <w:sz w:val="32"/>
+          <w:szCs w:val="32"/>
+        </w:rPr>
+        <w:t>…………………………</w:t>
       </w:r>
     </w:p>
     <w:p>
@@ -519,8 +587,6 @@
         </w:rPr>
         <w:t>………………………</w:t>
       </w:r>
-      <w:bookmarkStart w:id="0" w:name="_GoBack"/>
-      <w:bookmarkEnd w:id="0"/>
       <w:r>
         <w:rPr>
           <w:rFonts w:ascii="Arial" w:hAnsi="Arial" w:cs="Arial"/>
@@ -823,7 +889,31 @@
           <w:szCs w:val="32"/>
           <w:shd w:val="clear" w:color="auto" w:fill="FFEFCE"/>
         </w:rPr>
-        <w:t>…………………………….</w:t>
+        <w:t>…</w:t>
+      </w:r>
+      <w:proofErr w:type="spellStart"/>
+      <w:r>
+        <w:rPr>
+          <w:rStyle w:val="shl"/>
+          <w:rFonts w:ascii="Arial" w:hAnsi="Arial" w:cs="Arial"/>
+          <w:color w:val="4D4D4D"/>
+          <w:sz w:val="32"/>
+          <w:szCs w:val="32"/>
+          <w:shd w:val="clear" w:color="auto" w:fill="FFEFCE"/>
+        </w:rPr>
+        <w:t>immersed</w:t>
+      </w:r>
+      <w:proofErr w:type="spellEnd"/>
+      <w:r>
+        <w:rPr>
+          <w:rStyle w:val="shl"/>
+          <w:rFonts w:ascii="Arial" w:hAnsi="Arial" w:cs="Arial"/>
+          <w:color w:val="4D4D4D"/>
+          <w:sz w:val="32"/>
+          <w:szCs w:val="32"/>
+          <w:shd w:val="clear" w:color="auto" w:fill="FFEFCE"/>
+        </w:rPr>
+        <w:t>………………………….</w:t>
       </w:r>
       <w:r>
         <w:rPr>
@@ -1097,7 +1187,31 @@
           <w:szCs w:val="32"/>
           <w:shd w:val="clear" w:color="auto" w:fill="FFEFCE"/>
         </w:rPr>
-        <w:t>………………………….</w:t>
+        <w:t>…</w:t>
+      </w:r>
+      <w:proofErr w:type="spellStart"/>
+      <w:r>
+        <w:rPr>
+          <w:rStyle w:val="shl"/>
+          <w:rFonts w:ascii="Arial" w:hAnsi="Arial" w:cs="Arial"/>
+          <w:color w:val="4D4D4D"/>
+          <w:sz w:val="32"/>
+          <w:szCs w:val="32"/>
+          <w:shd w:val="clear" w:color="auto" w:fill="FFEFCE"/>
+        </w:rPr>
+        <w:t>wholeheartedly</w:t>
+      </w:r>
+      <w:proofErr w:type="spellEnd"/>
+      <w:r>
+        <w:rPr>
+          <w:rStyle w:val="shl"/>
+          <w:rFonts w:ascii="Arial" w:hAnsi="Arial" w:cs="Arial"/>
+          <w:color w:val="4D4D4D"/>
+          <w:sz w:val="32"/>
+          <w:szCs w:val="32"/>
+          <w:shd w:val="clear" w:color="auto" w:fill="FFEFCE"/>
+        </w:rPr>
+        <w:t>……………………….</w:t>
       </w:r>
       <w:r>
         <w:rPr>
@@ -1280,7 +1394,31 @@
           <w:szCs w:val="32"/>
           <w:shd w:val="clear" w:color="auto" w:fill="FFEFCE"/>
         </w:rPr>
-        <w:t>…………………….</w:t>
+        <w:t>…</w:t>
+      </w:r>
+      <w:proofErr w:type="spellStart"/>
+      <w:r>
+        <w:rPr>
+          <w:rStyle w:val="shl"/>
+          <w:rFonts w:ascii="Arial" w:hAnsi="Arial" w:cs="Arial"/>
+          <w:color w:val="4D4D4D"/>
+          <w:sz w:val="32"/>
+          <w:szCs w:val="32"/>
+          <w:shd w:val="clear" w:color="auto" w:fill="FFEFCE"/>
+        </w:rPr>
+        <w:t>latent</w:t>
+      </w:r>
+      <w:proofErr w:type="spellEnd"/>
+      <w:r>
+        <w:rPr>
+          <w:rStyle w:val="shl"/>
+          <w:rFonts w:ascii="Arial" w:hAnsi="Arial" w:cs="Arial"/>
+          <w:color w:val="4D4D4D"/>
+          <w:sz w:val="32"/>
+          <w:szCs w:val="32"/>
+          <w:shd w:val="clear" w:color="auto" w:fill="FFEFCE"/>
+        </w:rPr>
+        <w:t>………………….</w:t>
       </w:r>
       <w:r>
         <w:rPr>
@@ -1782,7 +1920,31 @@
           <w:szCs w:val="32"/>
           <w:shd w:val="clear" w:color="auto" w:fill="FFEFCE"/>
         </w:rPr>
-        <w:t>…………………………</w:t>
+        <w:t>…</w:t>
+      </w:r>
+      <w:proofErr w:type="spellStart"/>
+      <w:r>
+        <w:rPr>
+          <w:rStyle w:val="shl"/>
+          <w:rFonts w:ascii="Arial" w:hAnsi="Arial" w:cs="Arial"/>
+          <w:color w:val="4D4D4D"/>
+          <w:sz w:val="32"/>
+          <w:szCs w:val="32"/>
+          <w:shd w:val="clear" w:color="auto" w:fill="FFEFCE"/>
+        </w:rPr>
+        <w:t>decreptitude</w:t>
+      </w:r>
+      <w:proofErr w:type="spellEnd"/>
+      <w:r>
+        <w:rPr>
+          <w:rStyle w:val="shl"/>
+          <w:rFonts w:ascii="Arial" w:hAnsi="Arial" w:cs="Arial"/>
+          <w:color w:val="4D4D4D"/>
+          <w:sz w:val="32"/>
+          <w:szCs w:val="32"/>
+          <w:shd w:val="clear" w:color="auto" w:fill="FFEFCE"/>
+        </w:rPr>
+        <w:t>………………………</w:t>
       </w:r>
       <w:r>
         <w:rPr>
@@ -1979,7 +2141,31 @@
           <w:szCs w:val="32"/>
           <w:shd w:val="clear" w:color="auto" w:fill="FFEFCE"/>
         </w:rPr>
-        <w:t>…………………..</w:t>
+        <w:t>…</w:t>
+      </w:r>
+      <w:r>
+        <w:rPr>
+          <w:rStyle w:val="shl"/>
+          <w:rFonts w:ascii="Arial" w:hAnsi="Arial" w:cs="Arial"/>
+          <w:color w:val="4D4D4D"/>
+          <w:sz w:val="32"/>
+          <w:szCs w:val="32"/>
+          <w:shd w:val="clear" w:color="auto" w:fill="FFEFCE"/>
+        </w:rPr>
+        <w:t>default</w:t>
+      </w:r>
+      <w:bookmarkStart w:id="0" w:name="_GoBack"/>
+      <w:bookmarkEnd w:id="0"/>
+      <w:r>
+        <w:rPr>
+          <w:rStyle w:val="shl"/>
+          <w:rFonts w:ascii="Arial" w:hAnsi="Arial" w:cs="Arial"/>
+          <w:color w:val="4D4D4D"/>
+          <w:sz w:val="32"/>
+          <w:szCs w:val="32"/>
+          <w:shd w:val="clear" w:color="auto" w:fill="FFEFCE"/>
+        </w:rPr>
+        <w:t>………………..</w:t>
       </w:r>
       <w:r>
         <w:rPr>
@@ -2336,7 +2522,29 @@
           <w:szCs w:val="32"/>
           <w:shd w:val="clear" w:color="auto" w:fill="FFEFCE"/>
         </w:rPr>
-        <w:t>………………………..</w:t>
+        <w:t>…</w:t>
+      </w:r>
+      <w:r>
+        <w:rPr>
+          <w:rStyle w:val="shl"/>
+          <w:rFonts w:ascii="Arial" w:hAnsi="Arial" w:cs="Arial"/>
+          <w:color w:val="4D4D4D"/>
+          <w:sz w:val="32"/>
+          <w:szCs w:val="32"/>
+          <w:shd w:val="clear" w:color="auto" w:fill="FFEFCE"/>
+        </w:rPr>
+        <w:t>sabbatical</w:t>
+      </w:r>
+      <w:r>
+        <w:rPr>
+          <w:rStyle w:val="shl"/>
+          <w:rFonts w:ascii="Arial" w:hAnsi="Arial" w:cs="Arial"/>
+          <w:color w:val="4D4D4D"/>
+          <w:sz w:val="32"/>
+          <w:szCs w:val="32"/>
+          <w:shd w:val="clear" w:color="auto" w:fill="FFEFCE"/>
+        </w:rPr>
+        <w:t>……………………..</w:t>
       </w:r>
       <w:r>
         <w:rPr>

</xml_diff>

<commit_message>
lesson 503 - Thursday
</commit_message>
<xml_diff>
--- a/english_via_skype/solutions/doc/lesson_499_Revision - expats_edit.docx
+++ b/english_via_skype/solutions/doc/lesson_499_Revision - expats_edit.docx
@@ -585,7 +585,29 @@
           <w:szCs w:val="32"/>
           <w:shd w:val="clear" w:color="auto" w:fill="FFEFCE"/>
         </w:rPr>
-        <w:t>………………………</w:t>
+        <w:t>…</w:t>
+      </w:r>
+      <w:r>
+        <w:rPr>
+          <w:rStyle w:val="shl"/>
+          <w:rFonts w:ascii="Arial" w:hAnsi="Arial" w:cs="Arial"/>
+          <w:color w:val="4D4D4D"/>
+          <w:sz w:val="32"/>
+          <w:szCs w:val="32"/>
+          <w:shd w:val="clear" w:color="auto" w:fill="FFEFCE"/>
+        </w:rPr>
+        <w:t>sabbatical</w:t>
+      </w:r>
+      <w:r>
+        <w:rPr>
+          <w:rStyle w:val="shl"/>
+          <w:rFonts w:ascii="Arial" w:hAnsi="Arial" w:cs="Arial"/>
+          <w:color w:val="4D4D4D"/>
+          <w:sz w:val="32"/>
+          <w:szCs w:val="32"/>
+          <w:shd w:val="clear" w:color="auto" w:fill="FFEFCE"/>
+        </w:rPr>
+        <w:t>……………………</w:t>
       </w:r>
       <w:r>
         <w:rPr>
@@ -715,7 +737,31 @@
           <w:szCs w:val="32"/>
           <w:shd w:val="clear" w:color="auto" w:fill="FFEFCE"/>
         </w:rPr>
-        <w:t>………………………..</w:t>
+        <w:t>…</w:t>
+      </w:r>
+      <w:proofErr w:type="spellStart"/>
+      <w:r>
+        <w:rPr>
+          <w:rStyle w:val="shl"/>
+          <w:rFonts w:ascii="Arial" w:hAnsi="Arial" w:cs="Arial"/>
+          <w:color w:val="4D4D4D"/>
+          <w:sz w:val="32"/>
+          <w:szCs w:val="32"/>
+          <w:shd w:val="clear" w:color="auto" w:fill="FFEFCE"/>
+        </w:rPr>
+        <w:t>pervasiveness</w:t>
+      </w:r>
+      <w:proofErr w:type="spellEnd"/>
+      <w:r>
+        <w:rPr>
+          <w:rStyle w:val="shl"/>
+          <w:rFonts w:ascii="Arial" w:hAnsi="Arial" w:cs="Arial"/>
+          <w:color w:val="4D4D4D"/>
+          <w:sz w:val="32"/>
+          <w:szCs w:val="32"/>
+          <w:shd w:val="clear" w:color="auto" w:fill="FFEFCE"/>
+        </w:rPr>
+        <w:t>……………………..</w:t>
       </w:r>
       <w:r>
         <w:rPr>
@@ -1211,7 +1257,18 @@
           <w:szCs w:val="32"/>
           <w:shd w:val="clear" w:color="auto" w:fill="FFEFCE"/>
         </w:rPr>
-        <w:t>……………………….</w:t>
+        <w:t>……………</w:t>
+      </w:r>
+      <w:r>
+        <w:rPr>
+          <w:rStyle w:val="shl"/>
+          <w:rFonts w:ascii="Arial" w:hAnsi="Arial" w:cs="Arial"/>
+          <w:color w:val="4D4D4D"/>
+          <w:sz w:val="32"/>
+          <w:szCs w:val="32"/>
+          <w:shd w:val="clear" w:color="auto" w:fill="FFEFCE"/>
+        </w:rPr>
+        <w:t>….</w:t>
       </w:r>
       <w:r>
         <w:rPr>
@@ -1614,7 +1671,31 @@
           <w:szCs w:val="32"/>
           <w:shd w:val="clear" w:color="auto" w:fill="FFEFCE"/>
         </w:rPr>
-        <w:t>…………………………..</w:t>
+        <w:t>…</w:t>
+      </w:r>
+      <w:proofErr w:type="spellStart"/>
+      <w:r>
+        <w:rPr>
+          <w:rStyle w:val="shl"/>
+          <w:rFonts w:ascii="Arial" w:hAnsi="Arial" w:cs="Arial"/>
+          <w:color w:val="4D4D4D"/>
+          <w:sz w:val="32"/>
+          <w:szCs w:val="32"/>
+          <w:shd w:val="clear" w:color="auto" w:fill="FFEFCE"/>
+        </w:rPr>
+        <w:t>sparsely</w:t>
+      </w:r>
+      <w:proofErr w:type="spellEnd"/>
+      <w:r>
+        <w:rPr>
+          <w:rStyle w:val="shl"/>
+          <w:rFonts w:ascii="Arial" w:hAnsi="Arial" w:cs="Arial"/>
+          <w:color w:val="4D4D4D"/>
+          <w:sz w:val="32"/>
+          <w:szCs w:val="32"/>
+          <w:shd w:val="clear" w:color="auto" w:fill="FFEFCE"/>
+        </w:rPr>
+        <w:t>………………………..</w:t>
       </w:r>
       <w:r>
         <w:rPr>
@@ -2154,8 +2235,6 @@
         </w:rPr>
         <w:t>default</w:t>
       </w:r>
-      <w:bookmarkStart w:id="0" w:name="_GoBack"/>
-      <w:bookmarkEnd w:id="0"/>
       <w:r>
         <w:rPr>
           <w:rStyle w:val="shl"/>
@@ -2241,7 +2320,31 @@
           <w:szCs w:val="32"/>
           <w:shd w:val="clear" w:color="auto" w:fill="FFEFCE"/>
         </w:rPr>
-        <w:t>………………………..</w:t>
+        <w:t>…</w:t>
+      </w:r>
+      <w:proofErr w:type="spellStart"/>
+      <w:r>
+        <w:rPr>
+          <w:rStyle w:val="shl"/>
+          <w:rFonts w:ascii="Arial" w:hAnsi="Arial" w:cs="Arial"/>
+          <w:color w:val="4D4D4D"/>
+          <w:sz w:val="32"/>
+          <w:szCs w:val="32"/>
+          <w:shd w:val="clear" w:color="auto" w:fill="FFEFCE"/>
+        </w:rPr>
+        <w:t>staggerring</w:t>
+      </w:r>
+      <w:proofErr w:type="spellEnd"/>
+      <w:r>
+        <w:rPr>
+          <w:rStyle w:val="shl"/>
+          <w:rFonts w:ascii="Arial" w:hAnsi="Arial" w:cs="Arial"/>
+          <w:color w:val="4D4D4D"/>
+          <w:sz w:val="32"/>
+          <w:szCs w:val="32"/>
+          <w:shd w:val="clear" w:color="auto" w:fill="FFEFCE"/>
+        </w:rPr>
+        <w:t>……………………..</w:t>
       </w:r>
       <w:r>
         <w:rPr>
@@ -2533,8 +2636,10 @@
           <w:szCs w:val="32"/>
           <w:shd w:val="clear" w:color="auto" w:fill="FFEFCE"/>
         </w:rPr>
-        <w:t>sabbatical</w:t>
-      </w:r>
+        <w:t>tether</w:t>
+      </w:r>
+      <w:bookmarkStart w:id="0" w:name="_GoBack"/>
+      <w:bookmarkEnd w:id="0"/>
       <w:r>
         <w:rPr>
           <w:rStyle w:val="shl"/>

</xml_diff>